<commit_message>
added pull to refresh
</commit_message>
<xml_diff>
--- a/Improv/docs/A Tall Tale UI Artwork Requirements.docx
+++ b/Improv/docs/A Tall Tale UI Artwork Requirements.docx
@@ -24,11 +24,165 @@
       </w:pPr>
     </w:p>
     <w:p>
-      <w:pPr>
-        <w:jc w:val="center"/>
-      </w:pPr>
+      <w:r>
+        <w:t xml:space="preserve">A Tall Tale is a social viral game where you tell stories with your friends.  You play 1-on-1 with a single friend.   The goal of the game is to tell a story once sentence at a time.  The game is similar in nature to “Draw Something” by </w:t>
+      </w:r>
+      <w:proofErr w:type="spellStart"/>
+      <w:r>
+        <w:t>Zynga</w:t>
+      </w:r>
+      <w:proofErr w:type="spellEnd"/>
+      <w:r>
+        <w:t>.  The game is written already but lacks a UI.</w:t>
+      </w:r>
+    </w:p>
+    <w:p/>
+    <w:p>
+      <w:r>
+        <w:t>Requirements:</w:t>
+      </w:r>
+    </w:p>
+    <w:p/>
+    <w:p>
+      <w:pPr>
+        <w:pStyle w:val="ListParagraph"/>
+        <w:numPr>
+          <w:ilvl w:val="0"/>
+          <w:numId w:val="1"/>
+        </w:numPr>
+      </w:pPr>
+      <w:r>
+        <w:t>Play the iPhone version of the game to understand more about how the game works.  I can give you a copy of the game.</w:t>
+      </w:r>
+    </w:p>
+    <w:p>
+      <w:pPr>
+        <w:pStyle w:val="ListParagraph"/>
+        <w:numPr>
+          <w:ilvl w:val="0"/>
+          <w:numId w:val="1"/>
+        </w:numPr>
+      </w:pPr>
+      <w:r>
+        <w:t xml:space="preserve">Play “Draw Something” by </w:t>
+      </w:r>
+      <w:proofErr w:type="spellStart"/>
+      <w:r>
+        <w:t>Zynga</w:t>
+      </w:r>
+      <w:proofErr w:type="spellEnd"/>
+      <w:r>
+        <w:t xml:space="preserve">, as well as “Guess!” by </w:t>
+      </w:r>
+      <w:proofErr w:type="spellStart"/>
+      <w:r>
+        <w:t>TinyCo</w:t>
+      </w:r>
+      <w:proofErr w:type="spellEnd"/>
+      <w:r>
+        <w:t>.  Both of these games are similar to the UI requirements that we have for “A Tall Tale”.</w:t>
+      </w:r>
+    </w:p>
+    <w:p>
+      <w:pPr>
+        <w:pStyle w:val="ListParagraph"/>
+        <w:numPr>
+          <w:ilvl w:val="0"/>
+          <w:numId w:val="1"/>
+        </w:numPr>
+      </w:pPr>
+      <w:r>
+        <w:t>Skin th</w:t>
+      </w:r>
       <w:bookmarkStart w:id="0" w:name="_GoBack"/>
       <w:bookmarkEnd w:id="0"/>
+      <w:r>
+        <w:t xml:space="preserve">e </w:t>
+      </w:r>
+      <w:hyperlink r:id="rId6" w:history="1">
+        <w:r>
+          <w:rPr>
+            <w:rStyle w:val="Hyperlink"/>
+          </w:rPr>
+          <w:t>http://www.ATallTale.com</w:t>
+        </w:r>
+      </w:hyperlink>
+      <w:r>
+        <w:t xml:space="preserve"> website</w:t>
+      </w:r>
+    </w:p>
+    <w:p>
+      <w:pPr>
+        <w:pStyle w:val="ListParagraph"/>
+        <w:numPr>
+          <w:ilvl w:val="0"/>
+          <w:numId w:val="1"/>
+        </w:numPr>
+      </w:pPr>
+      <w:r>
+        <w:t xml:space="preserve">Skin the </w:t>
+      </w:r>
+      <w:proofErr w:type="spellStart"/>
+      <w:r>
+        <w:t>iOS</w:t>
+      </w:r>
+      <w:proofErr w:type="spellEnd"/>
+      <w:r>
+        <w:t xml:space="preserve"> game.  Size requirement </w:t>
+      </w:r>
+      <w:proofErr w:type="spellStart"/>
+      <w:r>
+        <w:t>support:</w:t>
+      </w:r>
+    </w:p>
+    <w:p>
+      <w:pPr>
+        <w:pStyle w:val="ListParagraph"/>
+        <w:numPr>
+          <w:ilvl w:val="1"/>
+          <w:numId w:val="1"/>
+        </w:numPr>
+      </w:pPr>
+      <w:proofErr w:type="gramStart"/>
+      <w:r>
+        <w:t>iPad</w:t>
+      </w:r>
+      <w:proofErr w:type="gramEnd"/>
+    </w:p>
+    <w:p>
+      <w:pPr>
+        <w:pStyle w:val="ListParagraph"/>
+        <w:numPr>
+          <w:ilvl w:val="1"/>
+          <w:numId w:val="1"/>
+        </w:numPr>
+      </w:pPr>
+      <w:proofErr w:type="spellEnd"/>
+      <w:proofErr w:type="gramStart"/>
+      <w:r>
+        <w:t>iPhone</w:t>
+      </w:r>
+      <w:proofErr w:type="gramEnd"/>
+      <w:r>
+        <w:t xml:space="preserve"> 5 (tall screen)</w:t>
+      </w:r>
+    </w:p>
+    <w:p>
+      <w:pPr>
+        <w:pStyle w:val="ListParagraph"/>
+        <w:numPr>
+          <w:ilvl w:val="1"/>
+          <w:numId w:val="1"/>
+        </w:numPr>
+      </w:pPr>
+      <w:proofErr w:type="gramStart"/>
+      <w:r>
+        <w:t>iPhone</w:t>
+      </w:r>
+      <w:proofErr w:type="gramEnd"/>
+      <w:r>
+        <w:t xml:space="preserve"> 4S and below (regular screen)</w:t>
+      </w:r>
     </w:p>
     <w:p/>
     <w:p/>
@@ -37,8 +191,9 @@
         <w:rPr>
           <w:noProof/>
         </w:rPr>
+        <w:lastRenderedPageBreak/>
         <w:drawing>
-          <wp:inline distT="0" distB="0" distL="0" distR="0" wp14:anchorId="06345D0A" wp14:editId="21E20733">
+          <wp:inline distT="0" distB="0" distL="0" distR="0" wp14:anchorId="52718170" wp14:editId="677F8272">
             <wp:extent cx="3429000" cy="5568902"/>
             <wp:effectExtent l="0" t="0" r="0" b="0"/>
             <wp:docPr id="3" name="Picture 3" descr="Macintosh HD:Users:edroman:Dropbox:Camera Uploads:Screen Shot 2013-02-06 at 4.49.40 PM.png"/>
@@ -55,7 +210,7 @@
                     </pic:cNvPicPr>
                   </pic:nvPicPr>
                   <pic:blipFill>
-                    <a:blip r:embed="rId5">
+                    <a:blip r:embed="rId7">
                       <a:extLst>
                         <a:ext uri="{28A0092B-C50C-407E-A947-70E740481C1C}">
                           <a14:useLocalDpi xmlns:a14="http://schemas.microsoft.com/office/drawing/2010/main" val="0"/>
@@ -92,9 +247,8 @@
         <w:rPr>
           <w:noProof/>
         </w:rPr>
-        <w:lastRenderedPageBreak/>
         <w:drawing>
-          <wp:inline distT="0" distB="0" distL="0" distR="0">
+          <wp:inline distT="0" distB="0" distL="0" distR="0" wp14:anchorId="21BC4AAC" wp14:editId="4F897A9B">
             <wp:extent cx="5067300" cy="8229600"/>
             <wp:effectExtent l="0" t="0" r="0" b="0"/>
             <wp:docPr id="5" name="Picture 5" descr="Macintosh HD:Users:edroman:Dropbox:Camera Uploads:Screen Shot 2013-02-06 at 4.52.51 PM.png"/>
@@ -106,118 +260,6 @@
                 <pic:pic xmlns:pic="http://schemas.openxmlformats.org/drawingml/2006/picture">
                   <pic:nvPicPr>
                     <pic:cNvPr id="0" name="Picture 4" descr="Macintosh HD:Users:edroman:Dropbox:Camera Uploads:Screen Shot 2013-02-06 at 4.52.51 PM.png"/>
-                    <pic:cNvPicPr>
-                      <a:picLocks noChangeAspect="1" noChangeArrowheads="1"/>
-                    </pic:cNvPicPr>
-                  </pic:nvPicPr>
-                  <pic:blipFill>
-                    <a:blip r:embed="rId6">
-                      <a:extLst>
-                        <a:ext uri="{28A0092B-C50C-407E-A947-70E740481C1C}">
-                          <a14:useLocalDpi xmlns:a14="http://schemas.microsoft.com/office/drawing/2010/main" val="0"/>
-                        </a:ext>
-                      </a:extLst>
-                    </a:blip>
-                    <a:srcRect/>
-                    <a:stretch>
-                      <a:fillRect/>
-                    </a:stretch>
-                  </pic:blipFill>
-                  <pic:spPr bwMode="auto">
-                    <a:xfrm>
-                      <a:off x="0" y="0"/>
-                      <a:ext cx="5067300" cy="8229600"/>
-                    </a:xfrm>
-                    <a:prstGeom prst="rect">
-                      <a:avLst/>
-                    </a:prstGeom>
-                    <a:noFill/>
-                    <a:ln>
-                      <a:noFill/>
-                    </a:ln>
-                  </pic:spPr>
-                </pic:pic>
-              </a:graphicData>
-            </a:graphic>
-          </wp:inline>
-        </w:drawing>
-      </w:r>
-    </w:p>
-    <w:p/>
-    <w:p>
-      <w:r>
-        <w:rPr>
-          <w:noProof/>
-        </w:rPr>
-        <w:drawing>
-          <wp:inline distT="0" distB="0" distL="0" distR="0">
-            <wp:extent cx="5067300" cy="8229600"/>
-            <wp:effectExtent l="0" t="0" r="0" b="0"/>
-            <wp:docPr id="6" name="Picture 6" descr="Macintosh HD:Users:edroman:Dropbox:Camera Uploads:Screen Shot 2013-02-06 at 4.52.42 PM.png"/>
-            <wp:cNvGraphicFramePr>
-              <a:graphicFrameLocks xmlns:a="http://schemas.openxmlformats.org/drawingml/2006/main" noChangeAspect="1"/>
-            </wp:cNvGraphicFramePr>
-            <a:graphic xmlns:a="http://schemas.openxmlformats.org/drawingml/2006/main">
-              <a:graphicData uri="http://schemas.openxmlformats.org/drawingml/2006/picture">
-                <pic:pic xmlns:pic="http://schemas.openxmlformats.org/drawingml/2006/picture">
-                  <pic:nvPicPr>
-                    <pic:cNvPr id="0" name="Picture 5" descr="Macintosh HD:Users:edroman:Dropbox:Camera Uploads:Screen Shot 2013-02-06 at 4.52.42 PM.png"/>
-                    <pic:cNvPicPr>
-                      <a:picLocks noChangeAspect="1" noChangeArrowheads="1"/>
-                    </pic:cNvPicPr>
-                  </pic:nvPicPr>
-                  <pic:blipFill>
-                    <a:blip r:embed="rId7">
-                      <a:extLst>
-                        <a:ext uri="{28A0092B-C50C-407E-A947-70E740481C1C}">
-                          <a14:useLocalDpi xmlns:a14="http://schemas.microsoft.com/office/drawing/2010/main" val="0"/>
-                        </a:ext>
-                      </a:extLst>
-                    </a:blip>
-                    <a:srcRect/>
-                    <a:stretch>
-                      <a:fillRect/>
-                    </a:stretch>
-                  </pic:blipFill>
-                  <pic:spPr bwMode="auto">
-                    <a:xfrm>
-                      <a:off x="0" y="0"/>
-                      <a:ext cx="5067300" cy="8229600"/>
-                    </a:xfrm>
-                    <a:prstGeom prst="rect">
-                      <a:avLst/>
-                    </a:prstGeom>
-                    <a:noFill/>
-                    <a:ln>
-                      <a:noFill/>
-                    </a:ln>
-                  </pic:spPr>
-                </pic:pic>
-              </a:graphicData>
-            </a:graphic>
-          </wp:inline>
-        </w:drawing>
-      </w:r>
-    </w:p>
-    <w:p/>
-    <w:p>
-      <w:r>
-        <w:rPr>
-          <w:noProof/>
-        </w:rPr>
-        <w:drawing>
-          <wp:inline distT="0" distB="0" distL="0" distR="0">
-            <wp:extent cx="5067300" cy="8229600"/>
-            <wp:effectExtent l="0" t="0" r="0" b="0"/>
-            <wp:docPr id="7" name="Picture 7" descr="Macintosh HD:Users:edroman:Dropbox:Camera Uploads:Screen Shot 2013-02-06 at 4.50.54 PM.png"/>
-            <wp:cNvGraphicFramePr>
-              <a:graphicFrameLocks xmlns:a="http://schemas.openxmlformats.org/drawingml/2006/main" noChangeAspect="1"/>
-            </wp:cNvGraphicFramePr>
-            <a:graphic xmlns:a="http://schemas.openxmlformats.org/drawingml/2006/main">
-              <a:graphicData uri="http://schemas.openxmlformats.org/drawingml/2006/picture">
-                <pic:pic xmlns:pic="http://schemas.openxmlformats.org/drawingml/2006/picture">
-                  <pic:nvPicPr>
-                    <pic:cNvPr id="0" name="Picture 6" descr="Macintosh HD:Users:edroman:Dropbox:Camera Uploads:Screen Shot 2013-02-06 at 4.50.54 PM.png"/>
                     <pic:cNvPicPr>
                       <a:picLocks noChangeAspect="1" noChangeArrowheads="1"/>
                     </pic:cNvPicPr>
@@ -255,16 +297,17 @@
         </w:drawing>
       </w:r>
     </w:p>
+    <w:p/>
     <w:p>
       <w:r>
         <w:rPr>
           <w:noProof/>
         </w:rPr>
         <w:drawing>
-          <wp:inline distT="0" distB="0" distL="0" distR="0">
+          <wp:inline distT="0" distB="0" distL="0" distR="0" wp14:anchorId="68316925" wp14:editId="4A9B8C4E">
             <wp:extent cx="5067300" cy="8229600"/>
             <wp:effectExtent l="0" t="0" r="0" b="0"/>
-            <wp:docPr id="8" name="Picture 8" descr="Macintosh HD:Users:edroman:Dropbox:Camera Uploads:Screen Shot 2013-02-06 at 4.50.35 PM.png"/>
+            <wp:docPr id="6" name="Picture 6" descr="Macintosh HD:Users:edroman:Dropbox:Camera Uploads:Screen Shot 2013-02-06 at 4.52.42 PM.png"/>
             <wp:cNvGraphicFramePr>
               <a:graphicFrameLocks xmlns:a="http://schemas.openxmlformats.org/drawingml/2006/main" noChangeAspect="1"/>
             </wp:cNvGraphicFramePr>
@@ -272,7 +315,7 @@
               <a:graphicData uri="http://schemas.openxmlformats.org/drawingml/2006/picture">
                 <pic:pic xmlns:pic="http://schemas.openxmlformats.org/drawingml/2006/picture">
                   <pic:nvPicPr>
-                    <pic:cNvPr id="0" name="Picture 7" descr="Macintosh HD:Users:edroman:Dropbox:Camera Uploads:Screen Shot 2013-02-06 at 4.50.35 PM.png"/>
+                    <pic:cNvPr id="0" name="Picture 5" descr="Macintosh HD:Users:edroman:Dropbox:Camera Uploads:Screen Shot 2013-02-06 at 4.52.42 PM.png"/>
                     <pic:cNvPicPr>
                       <a:picLocks noChangeAspect="1" noChangeArrowheads="1"/>
                     </pic:cNvPicPr>
@@ -310,16 +353,17 @@
         </w:drawing>
       </w:r>
     </w:p>
+    <w:p/>
     <w:p>
       <w:r>
         <w:rPr>
           <w:noProof/>
         </w:rPr>
         <w:drawing>
-          <wp:inline distT="0" distB="0" distL="0" distR="0">
+          <wp:inline distT="0" distB="0" distL="0" distR="0" wp14:anchorId="4C625A56" wp14:editId="74307273">
             <wp:extent cx="5067300" cy="8229600"/>
             <wp:effectExtent l="0" t="0" r="0" b="0"/>
-            <wp:docPr id="9" name="Picture 9" descr="Macintosh HD:Users:edroman:Dropbox:Camera Uploads:Screen Shot 2013-02-06 at 4.50.17 PM.png"/>
+            <wp:docPr id="7" name="Picture 7" descr="Macintosh HD:Users:edroman:Dropbox:Camera Uploads:Screen Shot 2013-02-06 at 4.50.54 PM.png"/>
             <wp:cNvGraphicFramePr>
               <a:graphicFrameLocks xmlns:a="http://schemas.openxmlformats.org/drawingml/2006/main" noChangeAspect="1"/>
             </wp:cNvGraphicFramePr>
@@ -327,7 +371,7 @@
               <a:graphicData uri="http://schemas.openxmlformats.org/drawingml/2006/picture">
                 <pic:pic xmlns:pic="http://schemas.openxmlformats.org/drawingml/2006/picture">
                   <pic:nvPicPr>
-                    <pic:cNvPr id="0" name="Picture 8" descr="Macintosh HD:Users:edroman:Dropbox:Camera Uploads:Screen Shot 2013-02-06 at 4.50.17 PM.png"/>
+                    <pic:cNvPr id="0" name="Picture 6" descr="Macintosh HD:Users:edroman:Dropbox:Camera Uploads:Screen Shot 2013-02-06 at 4.50.54 PM.png"/>
                     <pic:cNvPicPr>
                       <a:picLocks noChangeAspect="1" noChangeArrowheads="1"/>
                     </pic:cNvPicPr>
@@ -371,10 +415,10 @@
           <w:noProof/>
         </w:rPr>
         <w:drawing>
-          <wp:inline distT="0" distB="0" distL="0" distR="0" wp14:anchorId="7E6D1DA8" wp14:editId="3B17A201">
+          <wp:inline distT="0" distB="0" distL="0" distR="0" wp14:anchorId="01A3A47C" wp14:editId="7DE9E283">
             <wp:extent cx="5067300" cy="8229600"/>
             <wp:effectExtent l="0" t="0" r="0" b="0"/>
-            <wp:docPr id="11" name="Picture 11" descr="Macintosh HD:Users:edroman:Dropbox:Camera Uploads:Screen Shot 2013-02-06 at 4.50.00 PM.png"/>
+            <wp:docPr id="8" name="Picture 8" descr="Macintosh HD:Users:edroman:Dropbox:Camera Uploads:Screen Shot 2013-02-06 at 4.50.35 PM.png"/>
             <wp:cNvGraphicFramePr>
               <a:graphicFrameLocks xmlns:a="http://schemas.openxmlformats.org/drawingml/2006/main" noChangeAspect="1"/>
             </wp:cNvGraphicFramePr>
@@ -382,7 +426,7 @@
               <a:graphicData uri="http://schemas.openxmlformats.org/drawingml/2006/picture">
                 <pic:pic xmlns:pic="http://schemas.openxmlformats.org/drawingml/2006/picture">
                   <pic:nvPicPr>
-                    <pic:cNvPr id="0" name="Picture 10" descr="Macintosh HD:Users:edroman:Dropbox:Camera Uploads:Screen Shot 2013-02-06 at 4.50.00 PM.png"/>
+                    <pic:cNvPr id="0" name="Picture 7" descr="Macintosh HD:Users:edroman:Dropbox:Camera Uploads:Screen Shot 2013-02-06 at 4.50.35 PM.png"/>
                     <pic:cNvPicPr>
                       <a:picLocks noChangeAspect="1" noChangeArrowheads="1"/>
                     </pic:cNvPicPr>
@@ -426,10 +470,10 @@
           <w:noProof/>
         </w:rPr>
         <w:drawing>
-          <wp:inline distT="0" distB="0" distL="0" distR="0">
+          <wp:inline distT="0" distB="0" distL="0" distR="0" wp14:anchorId="10A3C803" wp14:editId="763CC2E0">
             <wp:extent cx="5067300" cy="8229600"/>
             <wp:effectExtent l="0" t="0" r="0" b="0"/>
-            <wp:docPr id="10" name="Picture 10" descr="Macintosh HD:Users:edroman:Dropbox:Camera Uploads:Screen Shot 2013-02-06 at 4.50.11 PM.png"/>
+            <wp:docPr id="9" name="Picture 9" descr="Macintosh HD:Users:edroman:Dropbox:Camera Uploads:Screen Shot 2013-02-06 at 4.50.17 PM.png"/>
             <wp:cNvGraphicFramePr>
               <a:graphicFrameLocks xmlns:a="http://schemas.openxmlformats.org/drawingml/2006/main" noChangeAspect="1"/>
             </wp:cNvGraphicFramePr>
@@ -437,7 +481,7 @@
               <a:graphicData uri="http://schemas.openxmlformats.org/drawingml/2006/picture">
                 <pic:pic xmlns:pic="http://schemas.openxmlformats.org/drawingml/2006/picture">
                   <pic:nvPicPr>
-                    <pic:cNvPr id="0" name="Picture 9" descr="Macintosh HD:Users:edroman:Dropbox:Camera Uploads:Screen Shot 2013-02-06 at 4.50.11 PM.png"/>
+                    <pic:cNvPr id="0" name="Picture 8" descr="Macintosh HD:Users:edroman:Dropbox:Camera Uploads:Screen Shot 2013-02-06 at 4.50.17 PM.png"/>
                     <pic:cNvPicPr>
                       <a:picLocks noChangeAspect="1" noChangeArrowheads="1"/>
                     </pic:cNvPicPr>
@@ -475,6 +519,116 @@
         </w:drawing>
       </w:r>
     </w:p>
+    <w:p>
+      <w:r>
+        <w:rPr>
+          <w:noProof/>
+        </w:rPr>
+        <w:drawing>
+          <wp:inline distT="0" distB="0" distL="0" distR="0" wp14:anchorId="140CF687" wp14:editId="505A42ED">
+            <wp:extent cx="5067300" cy="8229600"/>
+            <wp:effectExtent l="0" t="0" r="0" b="0"/>
+            <wp:docPr id="11" name="Picture 11" descr="Macintosh HD:Users:edroman:Dropbox:Camera Uploads:Screen Shot 2013-02-06 at 4.50.00 PM.png"/>
+            <wp:cNvGraphicFramePr>
+              <a:graphicFrameLocks xmlns:a="http://schemas.openxmlformats.org/drawingml/2006/main" noChangeAspect="1"/>
+            </wp:cNvGraphicFramePr>
+            <a:graphic xmlns:a="http://schemas.openxmlformats.org/drawingml/2006/main">
+              <a:graphicData uri="http://schemas.openxmlformats.org/drawingml/2006/picture">
+                <pic:pic xmlns:pic="http://schemas.openxmlformats.org/drawingml/2006/picture">
+                  <pic:nvPicPr>
+                    <pic:cNvPr id="0" name="Picture 10" descr="Macintosh HD:Users:edroman:Dropbox:Camera Uploads:Screen Shot 2013-02-06 at 4.50.00 PM.png"/>
+                    <pic:cNvPicPr>
+                      <a:picLocks noChangeAspect="1" noChangeArrowheads="1"/>
+                    </pic:cNvPicPr>
+                  </pic:nvPicPr>
+                  <pic:blipFill>
+                    <a:blip r:embed="rId13">
+                      <a:extLst>
+                        <a:ext uri="{28A0092B-C50C-407E-A947-70E740481C1C}">
+                          <a14:useLocalDpi xmlns:a14="http://schemas.microsoft.com/office/drawing/2010/main" val="0"/>
+                        </a:ext>
+                      </a:extLst>
+                    </a:blip>
+                    <a:srcRect/>
+                    <a:stretch>
+                      <a:fillRect/>
+                    </a:stretch>
+                  </pic:blipFill>
+                  <pic:spPr bwMode="auto">
+                    <a:xfrm>
+                      <a:off x="0" y="0"/>
+                      <a:ext cx="5067300" cy="8229600"/>
+                    </a:xfrm>
+                    <a:prstGeom prst="rect">
+                      <a:avLst/>
+                    </a:prstGeom>
+                    <a:noFill/>
+                    <a:ln>
+                      <a:noFill/>
+                    </a:ln>
+                  </pic:spPr>
+                </pic:pic>
+              </a:graphicData>
+            </a:graphic>
+          </wp:inline>
+        </w:drawing>
+      </w:r>
+    </w:p>
+    <w:p>
+      <w:r>
+        <w:rPr>
+          <w:noProof/>
+        </w:rPr>
+        <w:drawing>
+          <wp:inline distT="0" distB="0" distL="0" distR="0" wp14:anchorId="31C66C8B" wp14:editId="243EE04C">
+            <wp:extent cx="5067300" cy="8229600"/>
+            <wp:effectExtent l="0" t="0" r="0" b="0"/>
+            <wp:docPr id="10" name="Picture 10" descr="Macintosh HD:Users:edroman:Dropbox:Camera Uploads:Screen Shot 2013-02-06 at 4.50.11 PM.png"/>
+            <wp:cNvGraphicFramePr>
+              <a:graphicFrameLocks xmlns:a="http://schemas.openxmlformats.org/drawingml/2006/main" noChangeAspect="1"/>
+            </wp:cNvGraphicFramePr>
+            <a:graphic xmlns:a="http://schemas.openxmlformats.org/drawingml/2006/main">
+              <a:graphicData uri="http://schemas.openxmlformats.org/drawingml/2006/picture">
+                <pic:pic xmlns:pic="http://schemas.openxmlformats.org/drawingml/2006/picture">
+                  <pic:nvPicPr>
+                    <pic:cNvPr id="0" name="Picture 9" descr="Macintosh HD:Users:edroman:Dropbox:Camera Uploads:Screen Shot 2013-02-06 at 4.50.11 PM.png"/>
+                    <pic:cNvPicPr>
+                      <a:picLocks noChangeAspect="1" noChangeArrowheads="1"/>
+                    </pic:cNvPicPr>
+                  </pic:nvPicPr>
+                  <pic:blipFill>
+                    <a:blip r:embed="rId14">
+                      <a:extLst>
+                        <a:ext uri="{28A0092B-C50C-407E-A947-70E740481C1C}">
+                          <a14:useLocalDpi xmlns:a14="http://schemas.microsoft.com/office/drawing/2010/main" val="0"/>
+                        </a:ext>
+                      </a:extLst>
+                    </a:blip>
+                    <a:srcRect/>
+                    <a:stretch>
+                      <a:fillRect/>
+                    </a:stretch>
+                  </pic:blipFill>
+                  <pic:spPr bwMode="auto">
+                    <a:xfrm>
+                      <a:off x="0" y="0"/>
+                      <a:ext cx="5067300" cy="8229600"/>
+                    </a:xfrm>
+                    <a:prstGeom prst="rect">
+                      <a:avLst/>
+                    </a:prstGeom>
+                    <a:noFill/>
+                    <a:ln>
+                      <a:noFill/>
+                    </a:ln>
+                  </pic:spPr>
+                </pic:pic>
+              </a:graphicData>
+            </a:graphic>
+          </wp:inline>
+        </w:drawing>
+      </w:r>
+    </w:p>
     <w:p/>
     <w:p/>
     <w:p/>
@@ -489,6 +643,127 @@
     </w:sectPr>
   </w:body>
 </w:document>
+</file>
+
+<file path=word/numbering.xml><?xml version="1.0" encoding="utf-8"?>
+<w:numbering xmlns:wpc="http://schemas.microsoft.com/office/word/2010/wordprocessingCanvas" xmlns:mo="http://schemas.microsoft.com/office/mac/office/2008/main" xmlns:mc="http://schemas.openxmlformats.org/markup-compatibility/2006" xmlns:mv="urn:schemas-microsoft-com:mac:vml" xmlns:o="urn:schemas-microsoft-com:office:office" xmlns:r="http://schemas.openxmlformats.org/officeDocument/2006/relationships" xmlns:m="http://schemas.openxmlformats.org/officeDocument/2006/math" xmlns:v="urn:schemas-microsoft-com:vml" xmlns:wp14="http://schemas.microsoft.com/office/word/2010/wordprocessingDrawing" xmlns:wp="http://schemas.openxmlformats.org/drawingml/2006/wordprocessingDrawing" xmlns:w10="urn:schemas-microsoft-com:office:word" xmlns:w="http://schemas.openxmlformats.org/wordprocessingml/2006/main" xmlns:w14="http://schemas.microsoft.com/office/word/2010/wordml" xmlns:wpg="http://schemas.microsoft.com/office/word/2010/wordprocessingGroup" xmlns:wpi="http://schemas.microsoft.com/office/word/2010/wordprocessingInk" xmlns:wne="http://schemas.microsoft.com/office/word/2006/wordml" xmlns:wps="http://schemas.microsoft.com/office/word/2010/wordprocessingShape" mc:Ignorable="w14 wp14">
+  <w:abstractNum w:abstractNumId="0">
+    <w:nsid w:val="7E3A5C25"/>
+    <w:multiLevelType w:val="hybridMultilevel"/>
+    <w:tmpl w:val="7D3CEAE2"/>
+    <w:lvl w:ilvl="0" w:tplc="04090001">
+      <w:start w:val="1"/>
+      <w:numFmt w:val="bullet"/>
+      <w:lvlText w:val=""/>
+      <w:lvlJc w:val="left"/>
+      <w:pPr>
+        <w:ind w:left="720" w:hanging="360"/>
+      </w:pPr>
+      <w:rPr>
+        <w:rFonts w:ascii="Symbol" w:hAnsi="Symbol" w:hint="default"/>
+      </w:rPr>
+    </w:lvl>
+    <w:lvl w:ilvl="1" w:tplc="04090003">
+      <w:start w:val="1"/>
+      <w:numFmt w:val="bullet"/>
+      <w:lvlText w:val="o"/>
+      <w:lvlJc w:val="left"/>
+      <w:pPr>
+        <w:ind w:left="1440" w:hanging="360"/>
+      </w:pPr>
+      <w:rPr>
+        <w:rFonts w:ascii="Courier New" w:hAnsi="Courier New" w:hint="default"/>
+      </w:rPr>
+    </w:lvl>
+    <w:lvl w:ilvl="2" w:tplc="04090005" w:tentative="1">
+      <w:start w:val="1"/>
+      <w:numFmt w:val="bullet"/>
+      <w:lvlText w:val=""/>
+      <w:lvlJc w:val="left"/>
+      <w:pPr>
+        <w:ind w:left="2160" w:hanging="360"/>
+      </w:pPr>
+      <w:rPr>
+        <w:rFonts w:ascii="Wingdings" w:hAnsi="Wingdings" w:hint="default"/>
+      </w:rPr>
+    </w:lvl>
+    <w:lvl w:ilvl="3" w:tplc="04090001" w:tentative="1">
+      <w:start w:val="1"/>
+      <w:numFmt w:val="bullet"/>
+      <w:lvlText w:val=""/>
+      <w:lvlJc w:val="left"/>
+      <w:pPr>
+        <w:ind w:left="2880" w:hanging="360"/>
+      </w:pPr>
+      <w:rPr>
+        <w:rFonts w:ascii="Symbol" w:hAnsi="Symbol" w:hint="default"/>
+      </w:rPr>
+    </w:lvl>
+    <w:lvl w:ilvl="4" w:tplc="04090003" w:tentative="1">
+      <w:start w:val="1"/>
+      <w:numFmt w:val="bullet"/>
+      <w:lvlText w:val="o"/>
+      <w:lvlJc w:val="left"/>
+      <w:pPr>
+        <w:ind w:left="3600" w:hanging="360"/>
+      </w:pPr>
+      <w:rPr>
+        <w:rFonts w:ascii="Courier New" w:hAnsi="Courier New" w:hint="default"/>
+      </w:rPr>
+    </w:lvl>
+    <w:lvl w:ilvl="5" w:tplc="04090005" w:tentative="1">
+      <w:start w:val="1"/>
+      <w:numFmt w:val="bullet"/>
+      <w:lvlText w:val=""/>
+      <w:lvlJc w:val="left"/>
+      <w:pPr>
+        <w:ind w:left="4320" w:hanging="360"/>
+      </w:pPr>
+      <w:rPr>
+        <w:rFonts w:ascii="Wingdings" w:hAnsi="Wingdings" w:hint="default"/>
+      </w:rPr>
+    </w:lvl>
+    <w:lvl w:ilvl="6" w:tplc="04090001" w:tentative="1">
+      <w:start w:val="1"/>
+      <w:numFmt w:val="bullet"/>
+      <w:lvlText w:val=""/>
+      <w:lvlJc w:val="left"/>
+      <w:pPr>
+        <w:ind w:left="5040" w:hanging="360"/>
+      </w:pPr>
+      <w:rPr>
+        <w:rFonts w:ascii="Symbol" w:hAnsi="Symbol" w:hint="default"/>
+      </w:rPr>
+    </w:lvl>
+    <w:lvl w:ilvl="7" w:tplc="04090003" w:tentative="1">
+      <w:start w:val="1"/>
+      <w:numFmt w:val="bullet"/>
+      <w:lvlText w:val="o"/>
+      <w:lvlJc w:val="left"/>
+      <w:pPr>
+        <w:ind w:left="5760" w:hanging="360"/>
+      </w:pPr>
+      <w:rPr>
+        <w:rFonts w:ascii="Courier New" w:hAnsi="Courier New" w:hint="default"/>
+      </w:rPr>
+    </w:lvl>
+    <w:lvl w:ilvl="8" w:tplc="04090005" w:tentative="1">
+      <w:start w:val="1"/>
+      <w:numFmt w:val="bullet"/>
+      <w:lvlText w:val=""/>
+      <w:lvlJc w:val="left"/>
+      <w:pPr>
+        <w:ind w:left="6480" w:hanging="360"/>
+      </w:pPr>
+      <w:rPr>
+        <w:rFonts w:ascii="Wingdings" w:hAnsi="Wingdings" w:hint="default"/>
+      </w:rPr>
+    </w:lvl>
+  </w:abstractNum>
+  <w:num w:numId="1">
+    <w:abstractNumId w:val="0"/>
+  </w:num>
+</w:numbering>
 </file>
 
 <file path=word/styles.xml><?xml version="1.0" encoding="utf-8"?>
@@ -699,6 +974,28 @@
       <w:rFonts w:ascii="Lucida Grande" w:hAnsi="Lucida Grande"/>
       <w:sz w:val="18"/>
       <w:szCs w:val="18"/>
+    </w:rPr>
+  </w:style>
+  <w:style w:type="paragraph" w:styleId="ListParagraph">
+    <w:name w:val="List Paragraph"/>
+    <w:basedOn w:val="Normal"/>
+    <w:uiPriority w:val="34"/>
+    <w:qFormat/>
+    <w:rsid w:val="0092161B"/>
+    <w:pPr>
+      <w:ind w:left="720"/>
+      <w:contextualSpacing/>
+    </w:pPr>
+  </w:style>
+  <w:style w:type="character" w:styleId="Hyperlink">
+    <w:name w:val="Hyperlink"/>
+    <w:basedOn w:val="DefaultParagraphFont"/>
+    <w:uiPriority w:val="99"/>
+    <w:unhideWhenUsed/>
+    <w:rsid w:val="00F2526C"/>
+    <w:rPr>
+      <w:color w:val="0000FF" w:themeColor="hyperlink"/>
+      <w:u w:val="single"/>
     </w:rPr>
   </w:style>
 </w:styles>
@@ -912,6 +1209,28 @@
       <w:rFonts w:ascii="Lucida Grande" w:hAnsi="Lucida Grande"/>
       <w:sz w:val="18"/>
       <w:szCs w:val="18"/>
+    </w:rPr>
+  </w:style>
+  <w:style w:type="paragraph" w:styleId="ListParagraph">
+    <w:name w:val="List Paragraph"/>
+    <w:basedOn w:val="Normal"/>
+    <w:uiPriority w:val="34"/>
+    <w:qFormat/>
+    <w:rsid w:val="0092161B"/>
+    <w:pPr>
+      <w:ind w:left="720"/>
+      <w:contextualSpacing/>
+    </w:pPr>
+  </w:style>
+  <w:style w:type="character" w:styleId="Hyperlink">
+    <w:name w:val="Hyperlink"/>
+    <w:basedOn w:val="DefaultParagraphFont"/>
+    <w:uiPriority w:val="99"/>
+    <w:unhideWhenUsed/>
+    <w:rsid w:val="00F2526C"/>
+    <w:rPr>
+      <w:color w:val="0000FF" w:themeColor="hyperlink"/>
+      <w:u w:val="single"/>
     </w:rPr>
   </w:style>
 </w:styles>

</xml_diff>